<commit_message>
diario + apprendista visione, inserimento e modifica non finita
</commit_message>
<xml_diff>
--- a/Diari/03_lupica_andrea_diario_2017-05-08.docx
+++ b/Diari/03_lupica_andrea_diario_2017-05-08.docx
@@ -85,8 +85,6 @@
             <w:r>
               <w:t>8</w:t>
             </w:r>
-            <w:bookmarkStart w:id="0" w:name="_GoBack"/>
-            <w:bookmarkEnd w:id="0"/>
             <w:r>
               <w:t>.05</w:t>
             </w:r>
@@ -223,7 +221,7 @@
                 <v:shape id="_x0000_i1025" type="#_x0000_t75" style="width:439pt;height:270.5pt" o:ole="">
                   <v:imagedata r:id="rId8" o:title=""/>
                 </v:shape>
-                <o:OLEObject Type="Embed" ProgID="Visio.Drawing.15" ShapeID="_x0000_i1025" DrawAspect="Content" ObjectID="_1555766100" r:id="rId9"/>
+                <o:OLEObject Type="Embed" ProgID="Visio.Drawing.15" ShapeID="_x0000_i1025" DrawAspect="Content" ObjectID="_1555768992" r:id="rId9"/>
               </w:object>
             </w:r>
           </w:p>
@@ -246,13 +244,37 @@
               <w:rPr>
                 <w:b w:val="0"/>
               </w:rPr>
-              <w:t>In poche parole, nella tabella apprendista sono presenti tutte le sue informazioni più il gruppo di inserimento, che equivale all’anno in cui il dato è stato inserito, dato che dobbiamo dare la possibilità all’utente di vedere annualmente tutti gli apprendisti. Inoltre la chiave sarà il contratto dell’apprendista, l’anno scolastico di frequenza e l’anno di fine dato che se un apprendista dovesse bocciare l’anno di frequenza rimarrebbe lo stesso e la data di fine cambierebbe mentre se l’apprendista passa l’anno scolastico cambia e la data di fine rimane uguale. Sul datore sono presenti tutte le sue informazioni e quelle dell’HR dato che ogni datore ne ha uno solo. Sul formatore saranno presenti le sue informazioni e ognuno di essi potrà avere un solo datore e molti apprendisti da seguire.</w:t>
-            </w:r>
-            <w:r>
-              <w:rPr>
-                <w:b w:val="0"/>
-              </w:rPr>
-              <w:t xml:space="preserve"> Il formatore potrà essere inserito in un gruppo di email così da gestire meglio l’invio di esso.</w:t>
+              <w:t>In poche parole, nella tabella apprendista sono presenti tutte le sue informazioni più il gruppo di inserimento, che equivale all’anno in cui il dato è stato i</w:t>
+            </w:r>
+            <w:r>
+              <w:rPr>
+                <w:b w:val="0"/>
+              </w:rPr>
+              <w:t>nserito</w:t>
+            </w:r>
+            <w:r>
+              <w:rPr>
+                <w:b w:val="0"/>
+              </w:rPr>
+              <w:t xml:space="preserve"> dato che dobbiamo dare la possibilità all’utente di vedere annualmente tutti gli apprendisti. Inoltre la chiave sarà il contratto dell’apprendista, l’anno scolastico di frequenza e l’anno di fine dato che se un apprendista dovesse bocciare l’anno di frequenza rimarrebbe lo stesso e la data di fine cambierebbe mentre se l’apprendista passa l’anno scolastico cambia e la data di fine rimane uguale. Sul datore sono presenti tutte le sue informazioni e quelle dell’HR dato che ogni datore ne ha uno solo. Sul formatore saranno presenti le sue informazioni e ognuno di essi potrà avere un solo datore e molti apprendisti da seguire.</w:t>
+            </w:r>
+            <w:r>
+              <w:rPr>
+                <w:b w:val="0"/>
+              </w:rPr>
+              <w:t xml:space="preserve"> Il formatore potrà essere inserito in un gruppo di email così da gestire meglio l’invio di ess</w:t>
+            </w:r>
+            <w:r>
+              <w:rPr>
+                <w:b w:val="0"/>
+              </w:rPr>
+              <w:t>e</w:t>
+            </w:r>
+            <w:r>
+              <w:rPr>
+                <w:b w:val="0"/>
+              </w:rPr>
+              <w:t>.</w:t>
             </w:r>
             <w:r>
               <w:rPr>
@@ -272,67 +294,95 @@
               <w:rPr>
                 <w:b w:val="0"/>
               </w:rPr>
-              <w:t xml:space="preserve"> o </w:t>
+              <w:t xml:space="preserve"> o normale.</w:t>
+            </w:r>
+            <w:r>
+              <w:rPr>
+                <w:b w:val="0"/>
+              </w:rPr>
+              <w:t xml:space="preserve"> </w:t>
+            </w:r>
+            <w:r>
+              <w:rPr>
+                <w:b w:val="0"/>
+              </w:rPr>
+              <w:t xml:space="preserve">Inoltre l’utente potrà importare i file </w:t>
             </w:r>
             <w:proofErr w:type="spellStart"/>
             <w:r>
               <w:rPr>
                 <w:b w:val="0"/>
               </w:rPr>
-              <w:t>normale.</w:t>
-            </w:r>
-            <w:r>
-              <w:rPr>
-                <w:b w:val="0"/>
-              </w:rPr>
-              <w:t>Inoltre</w:t>
+              <w:t>csv</w:t>
             </w:r>
             <w:proofErr w:type="spellEnd"/>
             <w:r>
               <w:rPr>
                 <w:b w:val="0"/>
               </w:rPr>
-              <w:t xml:space="preserve"> l’utente potrà importare i file </w:t>
+              <w:t xml:space="preserve"> e salvare il loro nome sul </w:t>
             </w:r>
             <w:proofErr w:type="spellStart"/>
             <w:r>
               <w:rPr>
                 <w:b w:val="0"/>
               </w:rPr>
-              <w:t>csv</w:t>
+              <w:t>db</w:t>
             </w:r>
             <w:proofErr w:type="spellEnd"/>
             <w:r>
               <w:rPr>
                 <w:b w:val="0"/>
               </w:rPr>
-              <w:t xml:space="preserve"> e salvare il loro nome sul </w:t>
+              <w:t xml:space="preserve"> e il file sul server.</w:t>
+            </w:r>
+            <w:r>
+              <w:rPr>
+                <w:b w:val="0"/>
+              </w:rPr>
+              <w:t xml:space="preserve"> Ogni utente potrà inviare più email che potranno essere ricevute da più formatori. </w:t>
+            </w:r>
+            <w:r>
+              <w:rPr>
+                <w:b w:val="0"/>
+              </w:rPr>
+              <w:t>Gli attributi “</w:t>
             </w:r>
             <w:proofErr w:type="spellStart"/>
             <w:r>
               <w:rPr>
                 <w:b w:val="0"/>
               </w:rPr>
-              <w:t>db</w:t>
+              <w:t>flag</w:t>
             </w:r>
             <w:proofErr w:type="spellEnd"/>
             <w:r>
               <w:rPr>
                 <w:b w:val="0"/>
               </w:rPr>
-              <w:t xml:space="preserve"> e il file sul server.</w:t>
-            </w:r>
-            <w:r>
-              <w:rPr>
-                <w:b w:val="0"/>
-              </w:rPr>
-              <w:t xml:space="preserve"> Ogni utente potrà inviare più email che potranno essere ricevute da più formatori. </w:t>
-            </w:r>
-            <w:r>
-              <w:rPr>
-                <w:b w:val="0"/>
-              </w:rPr>
-              <w:t>Gli attributi “</w:t>
+              <w:t>” servono per nascondere i dati dal sito web nel caso in cui si cerca di eliminarli.</w:t>
+            </w:r>
+          </w:p>
+          <w:p>
+            <w:pPr>
+              <w:pStyle w:val="Nessunaspaziatura"/>
+              <w:rPr>
+                <w:b w:val="0"/>
+              </w:rPr>
+            </w:pPr>
+          </w:p>
+          <w:p>
+            <w:pPr>
+              <w:pStyle w:val="Nessunaspaziatura"/>
+              <w:rPr>
+                <w:b w:val="0"/>
+              </w:rPr>
+            </w:pPr>
+            <w:r>
+              <w:rPr>
+                <w:b w:val="0"/>
+              </w:rPr>
+              <w:t>Mi è stato inoltre chiesto di prevedere dal sito la cancellazione effettiva dei dati con “</w:t>
             </w:r>
             <w:proofErr w:type="spellStart"/>
             <w:r>
@@ -346,127 +396,119 @@
               <w:rPr>
                 <w:b w:val="0"/>
               </w:rPr>
-              <w:t>” servono per nascondere i dati dal sito web nel caso in cui si cerca di eliminarli.</w:t>
-            </w:r>
-          </w:p>
-          <w:p>
-            <w:pPr>
-              <w:pStyle w:val="Nessunaspaziatura"/>
-              <w:rPr>
-                <w:b w:val="0"/>
-              </w:rPr>
-            </w:pPr>
-          </w:p>
-          <w:p>
-            <w:pPr>
-              <w:pStyle w:val="Nessunaspaziatura"/>
-              <w:rPr>
-                <w:b w:val="0"/>
-              </w:rPr>
-            </w:pPr>
-            <w:r>
-              <w:rPr>
-                <w:b w:val="0"/>
-              </w:rPr>
-              <w:t>Mi è stato inoltre chiesto di prevedere dal sito la cancellazione effettiva dei dati con “</w:t>
+              <w:t>” a 0 direttamente dal sito. Ho pensato fosse una buona idea gestire anche il ripristino di essi. Ho inoltre pensato di permettere queste azioni solo al master.</w:t>
+            </w:r>
+          </w:p>
+          <w:p>
+            <w:pPr>
+              <w:pStyle w:val="Nessunaspaziatura"/>
+              <w:rPr>
+                <w:b w:val="0"/>
+              </w:rPr>
+            </w:pPr>
+          </w:p>
+          <w:p>
+            <w:pPr>
+              <w:pStyle w:val="Nessunaspaziatura"/>
+              <w:rPr>
+                <w:b w:val="0"/>
+              </w:rPr>
+            </w:pPr>
+            <w:r>
+              <w:rPr>
+                <w:b w:val="0"/>
+              </w:rPr>
+              <w:t xml:space="preserve">Dopodiché ho costruito il file </w:t>
             </w:r>
             <w:proofErr w:type="spellStart"/>
             <w:r>
               <w:rPr>
                 <w:b w:val="0"/>
               </w:rPr>
-              <w:t>flag</w:t>
+              <w:t>sql</w:t>
             </w:r>
             <w:proofErr w:type="spellEnd"/>
             <w:r>
               <w:rPr>
                 <w:b w:val="0"/>
               </w:rPr>
-              <w:t>” a 0 direttamente dal sito. Ho pensato fosse una buona idea gestire anche il ripristino di essi. Ho inoltre pensato di permettere queste azioni solo al master.</w:t>
-            </w:r>
-          </w:p>
-          <w:p>
-            <w:pPr>
-              <w:pStyle w:val="Nessunaspaziatura"/>
-              <w:rPr>
-                <w:b w:val="0"/>
-              </w:rPr>
-            </w:pPr>
-          </w:p>
-          <w:p>
-            <w:pPr>
-              <w:pStyle w:val="Nessunaspaziatura"/>
-              <w:rPr>
-                <w:b w:val="0"/>
-              </w:rPr>
-            </w:pPr>
-            <w:r>
-              <w:rPr>
-                <w:b w:val="0"/>
-              </w:rPr>
-              <w:t xml:space="preserve">Dopodiché ho costruito il file </w:t>
+              <w:t xml:space="preserve"> e l’ho caricato sul</w:t>
+            </w:r>
+            <w:r>
+              <w:rPr>
+                <w:b w:val="0"/>
+              </w:rPr>
+              <w:t xml:space="preserve"> </w:t>
             </w:r>
             <w:proofErr w:type="spellStart"/>
             <w:r>
               <w:rPr>
                 <w:b w:val="0"/>
               </w:rPr>
-              <w:t>sql</w:t>
+              <w:t>phpmyadmin</w:t>
             </w:r>
             <w:proofErr w:type="spellEnd"/>
             <w:r>
               <w:rPr>
                 <w:b w:val="0"/>
               </w:rPr>
-              <w:t xml:space="preserve"> e l’ho caricato sul</w:t>
-            </w:r>
-            <w:r>
-              <w:rPr>
-                <w:b w:val="0"/>
-              </w:rPr>
-              <w:t xml:space="preserve"> </w:t>
+              <w:t xml:space="preserve"> concessomi dalla scuola. Dopodiché ho iniziato con l’implementazione del sito web.</w:t>
+            </w:r>
+          </w:p>
+          <w:p>
+            <w:pPr>
+              <w:pStyle w:val="Nessunaspaziatura"/>
+              <w:rPr>
+                <w:b w:val="0"/>
+              </w:rPr>
+            </w:pPr>
+          </w:p>
+          <w:p>
+            <w:pPr>
+              <w:pStyle w:val="Nessunaspaziatura"/>
+              <w:rPr>
+                <w:b w:val="0"/>
+              </w:rPr>
+            </w:pPr>
+            <w:r>
+              <w:rPr>
+                <w:b w:val="0"/>
+              </w:rPr>
+              <w:t>Per la gestione del lavoro ho creato diverse cartelle e file. Ho creato la cartella “</w:t>
             </w:r>
             <w:proofErr w:type="spellStart"/>
             <w:r>
               <w:rPr>
                 <w:b w:val="0"/>
               </w:rPr>
-              <w:t>phpmyadmin</w:t>
+              <w:t>view</w:t>
             </w:r>
             <w:proofErr w:type="spellEnd"/>
             <w:r>
               <w:rPr>
                 <w:b w:val="0"/>
               </w:rPr>
-              <w:t xml:space="preserve"> concessomi dalla scuola. Dopodiché ho iniziato con l’implementazione del sito web.</w:t>
-            </w:r>
-          </w:p>
-          <w:p>
-            <w:pPr>
-              <w:pStyle w:val="Nessunaspaziatura"/>
-              <w:rPr>
-                <w:b w:val="0"/>
-              </w:rPr>
-            </w:pPr>
-          </w:p>
-          <w:p>
-            <w:pPr>
-              <w:pStyle w:val="Nessunaspaziatura"/>
-              <w:rPr>
-                <w:b w:val="0"/>
-              </w:rPr>
-            </w:pPr>
-            <w:r>
-              <w:rPr>
-                <w:b w:val="0"/>
-              </w:rPr>
-              <w:t>Per la gestione del lavoro ho creato diverse cartelle e file. Ho creato la cartella “</w:t>
+              <w:t xml:space="preserve">” che conterrà la visione delle pagine e la cartella “model” che conterrà il codice di logica di ogni pagina. Nella </w:t>
             </w:r>
             <w:proofErr w:type="spellStart"/>
             <w:r>
               <w:rPr>
                 <w:b w:val="0"/>
               </w:rPr>
+              <w:t>root</w:t>
+            </w:r>
+            <w:proofErr w:type="spellEnd"/>
+            <w:r>
+              <w:rPr>
+                <w:b w:val="0"/>
+              </w:rPr>
+              <w:t xml:space="preserve"> ho creato delle pagina che includono le proprie </w:t>
+            </w:r>
+            <w:proofErr w:type="spellStart"/>
+            <w:r>
+              <w:rPr>
+                <w:b w:val="0"/>
+              </w:rPr>
               <w:t>view</w:t>
             </w:r>
             <w:proofErr w:type="spellEnd"/>
@@ -474,57 +516,7 @@
               <w:rPr>
                 <w:b w:val="0"/>
               </w:rPr>
-              <w:t xml:space="preserve">” che conterrà la visione delle pagine e la cartella “model” che conterrà il codice di logica di ogni pagina. Nella </w:t>
-            </w:r>
-            <w:proofErr w:type="spellStart"/>
-            <w:r>
-              <w:rPr>
-                <w:b w:val="0"/>
-              </w:rPr>
-              <w:t>root</w:t>
-            </w:r>
-            <w:proofErr w:type="spellEnd"/>
-            <w:r>
-              <w:rPr>
-                <w:b w:val="0"/>
-              </w:rPr>
-              <w:t xml:space="preserve"> ho creato delle pagina che includono le proprie </w:t>
-            </w:r>
-            <w:proofErr w:type="spellStart"/>
-            <w:r>
-              <w:rPr>
-                <w:b w:val="0"/>
-              </w:rPr>
-              <w:t>view</w:t>
-            </w:r>
-            <w:proofErr w:type="spellEnd"/>
-            <w:r>
-              <w:rPr>
-                <w:b w:val="0"/>
-              </w:rPr>
               <w:t xml:space="preserve"> e model e inoltre include il database e attiva la sessione.</w:t>
-            </w:r>
-          </w:p>
-          <w:p>
-            <w:pPr>
-              <w:pStyle w:val="Nessunaspaziatura"/>
-              <w:rPr>
-                <w:b w:val="0"/>
-              </w:rPr>
-            </w:pPr>
-          </w:p>
-          <w:p>
-            <w:pPr>
-              <w:pStyle w:val="Nessunaspaziatura"/>
-              <w:rPr>
-                <w:b w:val="0"/>
-              </w:rPr>
-            </w:pPr>
-            <w:r>
-              <w:rPr>
-                <w:b w:val="0"/>
-              </w:rPr>
-              <w:t>Inizialmente ho creato la pagina di connessione al database. Ho deciso di lavorare in PDO. Per fare ciò ho creato una classe che estende PDO e in seguito ho inserito le credenziali.</w:t>
             </w:r>
           </w:p>
           <w:p>
@@ -549,10 +541,10 @@
                 <w:lang w:eastAsia="it-CH"/>
               </w:rPr>
               <w:drawing>
-                <wp:inline distT="0" distB="0" distL="0" distR="0" wp14:anchorId="786F1308" wp14:editId="6262C5AE">
-                  <wp:extent cx="3323604" cy="1728702"/>
-                  <wp:effectExtent l="0" t="0" r="0" b="5080"/>
-                  <wp:docPr id="3" name="Immagine 3"/>
+                <wp:inline distT="0" distB="0" distL="0" distR="0" wp14:anchorId="7739D017" wp14:editId="04346182">
+                  <wp:extent cx="2152650" cy="903983"/>
+                  <wp:effectExtent l="0" t="0" r="0" b="0"/>
+                  <wp:docPr id="13" name="Immagine 13"/>
                   <wp:cNvGraphicFramePr>
                     <a:graphicFrameLocks xmlns:a="http://schemas.openxmlformats.org/drawingml/2006/main" noChangeAspect="1"/>
                   </wp:cNvGraphicFramePr>
@@ -572,7 +564,7 @@
                         <pic:spPr>
                           <a:xfrm>
                             <a:off x="0" y="0"/>
-                            <a:ext cx="3332992" cy="1733585"/>
+                            <a:ext cx="2169469" cy="911046"/>
                           </a:xfrm>
                           <a:prstGeom prst="rect">
                             <a:avLst/>
@@ -604,7 +596,7 @@
               <w:rPr>
                 <w:b w:val="0"/>
               </w:rPr>
-              <w:t>Dopodiché ho creato la pagina di login.</w:t>
+              <w:t>Inizialmente ho creato la pagina di connessione al database. Ho deciso di lavorare in PDO. Per fare ciò ho creato una classe che estende PDO e in seguito ho inserito le credenziali.</w:t>
             </w:r>
           </w:p>
           <w:p>
@@ -629,10 +621,10 @@
                 <w:lang w:eastAsia="it-CH"/>
               </w:rPr>
               <w:drawing>
-                <wp:inline distT="0" distB="0" distL="0" distR="0" wp14:anchorId="65BDFB95" wp14:editId="45606379">
-                  <wp:extent cx="3790950" cy="1559962"/>
-                  <wp:effectExtent l="0" t="0" r="0" b="2540"/>
-                  <wp:docPr id="1" name="Immagine 1"/>
+                <wp:inline distT="0" distB="0" distL="0" distR="0" wp14:anchorId="786F1308" wp14:editId="6262C5AE">
+                  <wp:extent cx="3005658" cy="1563329"/>
+                  <wp:effectExtent l="0" t="0" r="4445" b="0"/>
+                  <wp:docPr id="3" name="Immagine 3"/>
                   <wp:cNvGraphicFramePr>
                     <a:graphicFrameLocks xmlns:a="http://schemas.openxmlformats.org/drawingml/2006/main" noChangeAspect="1"/>
                   </wp:cNvGraphicFramePr>
@@ -652,7 +644,7 @@
                         <pic:spPr>
                           <a:xfrm>
                             <a:off x="0" y="0"/>
-                            <a:ext cx="3819976" cy="1571906"/>
+                            <a:ext cx="3017913" cy="1569703"/>
                           </a:xfrm>
                           <a:prstGeom prst="rect">
                             <a:avLst/>
@@ -684,34 +676,21 @@
               <w:rPr>
                 <w:b w:val="0"/>
               </w:rPr>
-              <w:t xml:space="preserve">Per la pagina di login ho creato un semplice </w:t>
-            </w:r>
-            <w:proofErr w:type="spellStart"/>
-            <w:r>
-              <w:rPr>
-                <w:b w:val="0"/>
-              </w:rPr>
-              <w:t>form</w:t>
-            </w:r>
-            <w:proofErr w:type="spellEnd"/>
-            <w:r>
-              <w:rPr>
-                <w:b w:val="0"/>
-              </w:rPr>
-              <w:t xml:space="preserve"> dove l’utente potrà inserire le sue credenziali per accedere al sito.</w:t>
-            </w:r>
-          </w:p>
-          <w:p>
-            <w:pPr>
-              <w:pStyle w:val="Nessunaspaziatura"/>
-              <w:rPr>
-                <w:b w:val="0"/>
-              </w:rPr>
-            </w:pPr>
-          </w:p>
-          <w:p>
-            <w:pPr>
-              <w:pStyle w:val="Nessunaspaziatura"/>
+              <w:t>Dopodiché ho creato la pagina di login.</w:t>
+            </w:r>
+          </w:p>
+          <w:p>
+            <w:pPr>
+              <w:pStyle w:val="Nessunaspaziatura"/>
+              <w:rPr>
+                <w:b w:val="0"/>
+              </w:rPr>
+            </w:pPr>
+          </w:p>
+          <w:p>
+            <w:pPr>
+              <w:pStyle w:val="Nessunaspaziatura"/>
+              <w:jc w:val="center"/>
               <w:rPr>
                 <w:b w:val="0"/>
               </w:rPr>
@@ -722,10 +701,10 @@
                 <w:lang w:eastAsia="it-CH"/>
               </w:rPr>
               <w:drawing>
-                <wp:inline distT="0" distB="0" distL="0" distR="0" wp14:anchorId="5F9E28EB" wp14:editId="6B6C5918">
-                  <wp:extent cx="5918200" cy="445799"/>
-                  <wp:effectExtent l="0" t="0" r="6350" b="0"/>
-                  <wp:docPr id="2" name="Immagine 2"/>
+                <wp:inline distT="0" distB="0" distL="0" distR="0" wp14:anchorId="65BDFB95" wp14:editId="45606379">
+                  <wp:extent cx="3447073" cy="1418458"/>
+                  <wp:effectExtent l="0" t="0" r="1270" b="0"/>
+                  <wp:docPr id="1" name="Immagine 1"/>
                   <wp:cNvGraphicFramePr>
                     <a:graphicFrameLocks xmlns:a="http://schemas.openxmlformats.org/drawingml/2006/main" noChangeAspect="1"/>
                   </wp:cNvGraphicFramePr>
@@ -745,7 +724,7 @@
                         <pic:spPr>
                           <a:xfrm>
                             <a:off x="0" y="0"/>
-                            <a:ext cx="6011493" cy="452826"/>
+                            <a:ext cx="3478674" cy="1431462"/>
                           </a:xfrm>
                           <a:prstGeom prst="rect">
                             <a:avLst/>
@@ -777,85 +756,34 @@
               <w:rPr>
                 <w:b w:val="0"/>
               </w:rPr>
-              <w:t>La password è criptata in md5.</w:t>
-            </w:r>
-          </w:p>
-          <w:p>
-            <w:pPr>
-              <w:pStyle w:val="Nessunaspaziatura"/>
-              <w:rPr>
-                <w:b w:val="0"/>
-              </w:rPr>
-            </w:pPr>
-          </w:p>
-          <w:p>
-            <w:pPr>
-              <w:pStyle w:val="Nessunaspaziatura"/>
-              <w:rPr>
-                <w:b w:val="0"/>
-              </w:rPr>
-            </w:pPr>
-            <w:r>
-              <w:rPr>
-                <w:b w:val="0"/>
-              </w:rPr>
-              <w:t xml:space="preserve">Dato che il </w:t>
+              <w:t xml:space="preserve">Per la pagina di login ho creato un semplice </w:t>
             </w:r>
             <w:proofErr w:type="spellStart"/>
             <w:r>
               <w:rPr>
                 <w:b w:val="0"/>
               </w:rPr>
-              <w:t>QdC</w:t>
+              <w:t>form</w:t>
             </w:r>
             <w:proofErr w:type="spellEnd"/>
             <w:r>
               <w:rPr>
                 <w:b w:val="0"/>
               </w:rPr>
-              <w:t xml:space="preserve"> è stato leggerme</w:t>
-            </w:r>
-            <w:r>
-              <w:rPr>
-                <w:b w:val="0"/>
-              </w:rPr>
-              <w:t>nte cambiato sono stati aggiunti dei piccoli requisiti.</w:t>
-            </w:r>
-          </w:p>
-          <w:p>
-            <w:pPr>
-              <w:pStyle w:val="Nessunaspaziatura"/>
-              <w:rPr>
-                <w:b w:val="0"/>
-              </w:rPr>
-            </w:pPr>
-          </w:p>
-          <w:p>
-            <w:pPr>
-              <w:pStyle w:val="Nessunaspaziatura"/>
-              <w:rPr>
-                <w:b w:val="0"/>
-              </w:rPr>
-            </w:pPr>
-          </w:p>
-          <w:p>
-            <w:pPr>
-              <w:pStyle w:val="Nessunaspaziatura"/>
-              <w:rPr>
-                <w:b w:val="0"/>
-              </w:rPr>
-            </w:pPr>
-            <w:r>
-              <w:rPr>
-                <w:b w:val="0"/>
-              </w:rPr>
-              <w:t>Dopodiché ho fatto la pagina della password dimenticata.</w:t>
-            </w:r>
-          </w:p>
-          <w:p>
-            <w:pPr>
-              <w:pStyle w:val="Nessunaspaziatura"/>
-              <w:jc w:val="center"/>
+              <w:t xml:space="preserve"> dove l’utente potrà inserire le sue credenziali per accedere al sito.</w:t>
+            </w:r>
+          </w:p>
+          <w:p>
+            <w:pPr>
+              <w:pStyle w:val="Nessunaspaziatura"/>
+              <w:rPr>
+                <w:b w:val="0"/>
+              </w:rPr>
+            </w:pPr>
+          </w:p>
+          <w:p>
+            <w:pPr>
+              <w:pStyle w:val="Nessunaspaziatura"/>
               <w:rPr>
                 <w:b w:val="0"/>
               </w:rPr>
@@ -865,12 +793,11 @@
                 <w:noProof/>
                 <w:lang w:eastAsia="it-CH"/>
               </w:rPr>
-              <w:lastRenderedPageBreak/>
               <w:drawing>
-                <wp:inline distT="0" distB="0" distL="0" distR="0" wp14:anchorId="2A755971" wp14:editId="42ABB83E">
-                  <wp:extent cx="3397250" cy="1369403"/>
-                  <wp:effectExtent l="0" t="0" r="0" b="2540"/>
-                  <wp:docPr id="4" name="Immagine 4"/>
+                <wp:inline distT="0" distB="0" distL="0" distR="0" wp14:anchorId="5F9E28EB" wp14:editId="6B6C5918">
+                  <wp:extent cx="5918200" cy="445799"/>
+                  <wp:effectExtent l="0" t="0" r="6350" b="0"/>
+                  <wp:docPr id="2" name="Immagine 2"/>
                   <wp:cNvGraphicFramePr>
                     <a:graphicFrameLocks xmlns:a="http://schemas.openxmlformats.org/drawingml/2006/main" noChangeAspect="1"/>
                   </wp:cNvGraphicFramePr>
@@ -890,7 +817,7 @@
                         <pic:spPr>
                           <a:xfrm>
                             <a:off x="0" y="0"/>
-                            <a:ext cx="3411265" cy="1375052"/>
+                            <a:ext cx="6011493" cy="452826"/>
                           </a:xfrm>
                           <a:prstGeom prst="rect">
                             <a:avLst/>
@@ -922,86 +849,30 @@
               <w:rPr>
                 <w:b w:val="0"/>
               </w:rPr>
-              <w:t xml:space="preserve">Anche per questa pagina è presente un semplice </w:t>
-            </w:r>
-            <w:proofErr w:type="spellStart"/>
-            <w:r>
-              <w:rPr>
-                <w:b w:val="0"/>
-              </w:rPr>
-              <w:t>form</w:t>
-            </w:r>
-            <w:proofErr w:type="spellEnd"/>
-            <w:r>
-              <w:rPr>
-                <w:b w:val="0"/>
-              </w:rPr>
-              <w:t xml:space="preserve"> dove l’utente inserisce la sua email. Sono presenti diversi messaggi nel caso in cui non dovessero essere uguali o se l’email inserita non è presente nel </w:t>
-            </w:r>
-            <w:proofErr w:type="spellStart"/>
-            <w:r>
-              <w:rPr>
-                <w:b w:val="0"/>
-              </w:rPr>
-              <w:t>db</w:t>
-            </w:r>
-            <w:proofErr w:type="spellEnd"/>
-            <w:r>
-              <w:rPr>
-                <w:b w:val="0"/>
-              </w:rPr>
-              <w:t>.</w:t>
-            </w:r>
-          </w:p>
-          <w:p>
-            <w:pPr>
-              <w:pStyle w:val="Nessunaspaziatura"/>
-              <w:rPr>
-                <w:b w:val="0"/>
-              </w:rPr>
-            </w:pPr>
-          </w:p>
-          <w:p>
-            <w:pPr>
-              <w:pStyle w:val="Nessunaspaziatura"/>
-              <w:rPr>
-                <w:b w:val="0"/>
-              </w:rPr>
-            </w:pPr>
-            <w:r>
-              <w:rPr>
-                <w:b w:val="0"/>
-              </w:rPr>
-              <w:t>Quando l’utente inserisce l’email verrà segnalato l’invio di una nuova password e verrà inviata l’email</w:t>
-            </w:r>
-            <w:r>
-              <w:rPr>
-                <w:b w:val="0"/>
-              </w:rPr>
-              <w:t xml:space="preserve"> utilizzando la funzione “mail” di </w:t>
-            </w:r>
-            <w:proofErr w:type="spellStart"/>
-            <w:r>
-              <w:rPr>
-                <w:b w:val="0"/>
-              </w:rPr>
-              <w:t>php</w:t>
-            </w:r>
-            <w:proofErr w:type="spellEnd"/>
-            <w:r>
-              <w:rPr>
-                <w:b w:val="0"/>
-              </w:rPr>
-              <w:t>.</w:t>
-            </w:r>
-          </w:p>
-          <w:p>
-            <w:pPr>
-              <w:pStyle w:val="Nessunaspaziatura"/>
-              <w:rPr>
-                <w:b w:val="0"/>
-              </w:rPr>
-            </w:pPr>
+              <w:t>La password è criptata in md5.</w:t>
+            </w:r>
+          </w:p>
+          <w:p>
+            <w:pPr>
+              <w:pStyle w:val="Nessunaspaziatura"/>
+              <w:rPr>
+                <w:b w:val="0"/>
+              </w:rPr>
+            </w:pPr>
+          </w:p>
+          <w:p>
+            <w:pPr>
+              <w:pStyle w:val="Nessunaspaziatura"/>
+              <w:rPr>
+                <w:b w:val="0"/>
+              </w:rPr>
+            </w:pPr>
+            <w:r>
+              <w:rPr>
+                <w:b w:val="0"/>
+              </w:rPr>
+              <w:t>Dopodiché ho fatto la pagina della password dimenticata.</w:t>
+            </w:r>
           </w:p>
           <w:p>
             <w:pPr>
@@ -1016,11 +887,12 @@
                 <w:noProof/>
                 <w:lang w:eastAsia="it-CH"/>
               </w:rPr>
+              <w:lastRenderedPageBreak/>
               <w:drawing>
-                <wp:inline distT="0" distB="0" distL="0" distR="0" wp14:anchorId="048168E2" wp14:editId="73A14E09">
-                  <wp:extent cx="5359400" cy="1174975"/>
-                  <wp:effectExtent l="0" t="0" r="0" b="6350"/>
-                  <wp:docPr id="12" name="Immagine 12"/>
+                <wp:inline distT="0" distB="0" distL="0" distR="0" wp14:anchorId="2A755971" wp14:editId="42ABB83E">
+                  <wp:extent cx="3397250" cy="1369403"/>
+                  <wp:effectExtent l="0" t="0" r="0" b="2540"/>
+                  <wp:docPr id="4" name="Immagine 4"/>
                   <wp:cNvGraphicFramePr>
                     <a:graphicFrameLocks xmlns:a="http://schemas.openxmlformats.org/drawingml/2006/main" noChangeAspect="1"/>
                   </wp:cNvGraphicFramePr>
@@ -1040,6 +912,156 @@
                         <pic:spPr>
                           <a:xfrm>
                             <a:off x="0" y="0"/>
+                            <a:ext cx="3411265" cy="1375052"/>
+                          </a:xfrm>
+                          <a:prstGeom prst="rect">
+                            <a:avLst/>
+                          </a:prstGeom>
+                        </pic:spPr>
+                      </pic:pic>
+                    </a:graphicData>
+                  </a:graphic>
+                </wp:inline>
+              </w:drawing>
+            </w:r>
+          </w:p>
+          <w:p>
+            <w:pPr>
+              <w:pStyle w:val="Nessunaspaziatura"/>
+              <w:rPr>
+                <w:b w:val="0"/>
+              </w:rPr>
+            </w:pPr>
+          </w:p>
+          <w:p>
+            <w:pPr>
+              <w:pStyle w:val="Nessunaspaziatura"/>
+              <w:rPr>
+                <w:b w:val="0"/>
+              </w:rPr>
+            </w:pPr>
+            <w:r>
+              <w:rPr>
+                <w:b w:val="0"/>
+              </w:rPr>
+              <w:t xml:space="preserve">Anche per questa pagina è presente un semplice </w:t>
+            </w:r>
+            <w:proofErr w:type="spellStart"/>
+            <w:r>
+              <w:rPr>
+                <w:b w:val="0"/>
+              </w:rPr>
+              <w:t>form</w:t>
+            </w:r>
+            <w:proofErr w:type="spellEnd"/>
+            <w:r>
+              <w:rPr>
+                <w:b w:val="0"/>
+              </w:rPr>
+              <w:t xml:space="preserve"> dove l’utente inserisce la sua email. Sono presenti diversi messaggi nel caso in cui non dovessero essere uguali o se l’email inserita non è presente nel </w:t>
+            </w:r>
+            <w:proofErr w:type="spellStart"/>
+            <w:r>
+              <w:rPr>
+                <w:b w:val="0"/>
+              </w:rPr>
+              <w:t>db</w:t>
+            </w:r>
+            <w:proofErr w:type="spellEnd"/>
+            <w:r>
+              <w:rPr>
+                <w:b w:val="0"/>
+              </w:rPr>
+              <w:t>.</w:t>
+            </w:r>
+          </w:p>
+          <w:p>
+            <w:pPr>
+              <w:pStyle w:val="Nessunaspaziatura"/>
+              <w:rPr>
+                <w:b w:val="0"/>
+              </w:rPr>
+            </w:pPr>
+          </w:p>
+          <w:p>
+            <w:pPr>
+              <w:pStyle w:val="Nessunaspaziatura"/>
+              <w:rPr>
+                <w:b w:val="0"/>
+              </w:rPr>
+            </w:pPr>
+            <w:r>
+              <w:rPr>
+                <w:b w:val="0"/>
+              </w:rPr>
+              <w:t>Quando l’utente inserisce l’email verrà segnalato l’invio di una nuova password e verrà inviata l’email</w:t>
+            </w:r>
+            <w:r>
+              <w:rPr>
+                <w:b w:val="0"/>
+              </w:rPr>
+              <w:t xml:space="preserve"> utilizzando la funzione “mail” di </w:t>
+            </w:r>
+            <w:proofErr w:type="spellStart"/>
+            <w:r>
+              <w:rPr>
+                <w:b w:val="0"/>
+              </w:rPr>
+              <w:t>php</w:t>
+            </w:r>
+            <w:proofErr w:type="spellEnd"/>
+            <w:r>
+              <w:rPr>
+                <w:b w:val="0"/>
+              </w:rPr>
+              <w:t>.</w:t>
+            </w:r>
+          </w:p>
+          <w:p>
+            <w:pPr>
+              <w:pStyle w:val="Nessunaspaziatura"/>
+              <w:rPr>
+                <w:b w:val="0"/>
+              </w:rPr>
+            </w:pPr>
+          </w:p>
+          <w:p>
+            <w:pPr>
+              <w:pStyle w:val="Nessunaspaziatura"/>
+              <w:jc w:val="center"/>
+              <w:rPr>
+                <w:b w:val="0"/>
+              </w:rPr>
+            </w:pPr>
+            <w:r>
+              <w:rPr>
+                <w:noProof/>
+                <w:lang w:eastAsia="it-CH"/>
+              </w:rPr>
+              <w:drawing>
+                <wp:inline distT="0" distB="0" distL="0" distR="0" wp14:anchorId="048168E2" wp14:editId="73A14E09">
+                  <wp:extent cx="5359400" cy="1174975"/>
+                  <wp:effectExtent l="0" t="0" r="0" b="6350"/>
+                  <wp:docPr id="12" name="Immagine 12"/>
+                  <wp:cNvGraphicFramePr>
+                    <a:graphicFrameLocks xmlns:a="http://schemas.openxmlformats.org/drawingml/2006/main" noChangeAspect="1"/>
+                  </wp:cNvGraphicFramePr>
+                  <a:graphic xmlns:a="http://schemas.openxmlformats.org/drawingml/2006/main">
+                    <a:graphicData uri="http://schemas.openxmlformats.org/drawingml/2006/picture">
+                      <pic:pic xmlns:pic="http://schemas.openxmlformats.org/drawingml/2006/picture">
+                        <pic:nvPicPr>
+                          <pic:cNvPr id="1" name=""/>
+                          <pic:cNvPicPr/>
+                        </pic:nvPicPr>
+                        <pic:blipFill>
+                          <a:blip r:embed="rId15"/>
+                          <a:stretch>
+                            <a:fillRect/>
+                          </a:stretch>
+                        </pic:blipFill>
+                        <pic:spPr>
+                          <a:xfrm>
+                            <a:off x="0" y="0"/>
                             <a:ext cx="5364865" cy="1176173"/>
                           </a:xfrm>
                           <a:prstGeom prst="rect">
@@ -1093,7 +1115,7 @@
                           </pic:cNvPicPr>
                         </pic:nvPicPr>
                         <pic:blipFill rotWithShape="1">
-                          <a:blip r:embed="rId15" cstate="print">
+                          <a:blip r:embed="rId16" cstate="print">
                             <a:extLst>
                               <a:ext uri="{28A0092B-C50C-407E-A947-70E740481C1C}">
                                 <a14:useLocalDpi xmlns:a14="http://schemas.microsoft.com/office/drawing/2010/main"/>
@@ -1232,7 +1254,7 @@
                           <pic:cNvPicPr/>
                         </pic:nvPicPr>
                         <pic:blipFill>
-                          <a:blip r:embed="rId16"/>
+                          <a:blip r:embed="rId17"/>
                           <a:stretch>
                             <a:fillRect/>
                           </a:stretch>
@@ -1278,7 +1300,31 @@
               <w:rPr>
                 <w:b w:val="0"/>
               </w:rPr>
-              <w:t>Se tutto è andato a buon fine sulla pagina in cui si viene reindirizzati nel momento in cui si clicca sul bottone verrà visualizzato il seguente messaggio</w:t>
+              <w:t>Se tutto è andato a buon fine sulla pagina in cui si viene reindirizzati</w:t>
+            </w:r>
+            <w:r>
+              <w:rPr>
+                <w:b w:val="0"/>
+              </w:rPr>
+              <w:t>,</w:t>
+            </w:r>
+            <w:r>
+              <w:rPr>
+                <w:b w:val="0"/>
+              </w:rPr>
+              <w:t xml:space="preserve"> nel momento in cui si clicca sul bottone</w:t>
+            </w:r>
+            <w:r>
+              <w:rPr>
+                <w:b w:val="0"/>
+              </w:rPr>
+              <w:t>,</w:t>
+            </w:r>
+            <w:r>
+              <w:rPr>
+                <w:b w:val="0"/>
+              </w:rPr>
+              <w:t xml:space="preserve"> verrà visualizzato il seguente messaggio</w:t>
             </w:r>
           </w:p>
           <w:p>
@@ -1299,7 +1345,7 @@
               <w:lastRenderedPageBreak/>
               <w:pict>
                 <v:shape id="_x0000_i1026" type="#_x0000_t75" style="width:294.5pt;height:55pt">
-                  <v:imagedata r:id="rId17" o:title="WhatsApp Image 2017-05-08 at 15.17.03 (2)" croptop="12185f" cropbottom="47905f" cropright="13720f"/>
+                  <v:imagedata r:id="rId18" o:title="WhatsApp Image 2017-05-08 at 15.17.03 (2)" croptop="12185f" cropbottom="47905f" cropright="13720f"/>
                 </v:shape>
               </w:pict>
             </w:r>
@@ -1379,7 +1425,7 @@
                           </pic:cNvPicPr>
                         </pic:nvPicPr>
                         <pic:blipFill rotWithShape="1">
-                          <a:blip r:embed="rId18" cstate="print">
+                          <a:blip r:embed="rId19" cstate="print">
                             <a:extLst>
                               <a:ext uri="{28A0092B-C50C-407E-A947-70E740481C1C}">
                                 <a14:useLocalDpi xmlns:a14="http://schemas.microsoft.com/office/drawing/2010/main"/>
@@ -1485,7 +1531,7 @@
                           <pic:cNvPicPr/>
                         </pic:nvPicPr>
                         <pic:blipFill>
-                          <a:blip r:embed="rId19"/>
+                          <a:blip r:embed="rId20"/>
                           <a:stretch>
                             <a:fillRect/>
                           </a:stretch>
@@ -1814,8 +1860,10 @@
                 <w:b w:val="0"/>
                 <w:bCs w:val="0"/>
               </w:rPr>
-              <w:t>Concludere la pianificazione e il database e iniziare con l’implementazione e la prima pagina del sito web.</w:t>
-            </w:r>
+              <w:t>Fare la pagina di gestione utenti e continuare la documentazione</w:t>
+            </w:r>
+            <w:bookmarkStart w:id="0" w:name="_GoBack"/>
+            <w:bookmarkEnd w:id="0"/>
           </w:p>
         </w:tc>
       </w:tr>
@@ -1828,8 +1876,8 @@
       </w:pPr>
     </w:p>
     <w:sectPr>
-      <w:headerReference w:type="default" r:id="rId20"/>
-      <w:footerReference w:type="default" r:id="rId21"/>
+      <w:headerReference w:type="default" r:id="rId21"/>
+      <w:footerReference w:type="default" r:id="rId22"/>
       <w:pgSz w:w="11906" w:h="16838"/>
       <w:pgMar w:top="1417" w:right="1134" w:bottom="1134" w:left="1134" w:header="708" w:footer="708" w:gutter="0"/>
       <w:cols w:space="708"/>
@@ -5226,6 +5274,7 @@
     <w:rsid w:val="00392F29"/>
     <w:rsid w:val="003B63FB"/>
     <w:rsid w:val="003F5C32"/>
+    <w:rsid w:val="00414529"/>
     <w:rsid w:val="00417A30"/>
     <w:rsid w:val="004E2C9B"/>
     <w:rsid w:val="004E6B5D"/>
@@ -5266,7 +5315,6 @@
     <w:rsid w:val="00CF74A6"/>
     <w:rsid w:val="00D07130"/>
     <w:rsid w:val="00D07A71"/>
-    <w:rsid w:val="00D87CB4"/>
     <w:rsid w:val="00DE6AA0"/>
     <w:rsid w:val="00E07B40"/>
     <w:rsid w:val="00E20E2B"/>
@@ -6066,7 +6114,7 @@
 </file>
 
 <file path=customXml/itemProps1.xml><?xml version="1.0" encoding="utf-8"?>
-<ds:datastoreItem xmlns:ds="http://schemas.openxmlformats.org/officeDocument/2006/customXml" ds:itemID="{DBA8CB8C-9FA8-4E9F-A776-A49D61CD41B0}">
+<ds:datastoreItem xmlns:ds="http://schemas.openxmlformats.org/officeDocument/2006/customXml" ds:itemID="{12C6097B-4D84-4D87-AC9E-9EB1900665A9}">
   <ds:schemaRefs>
     <ds:schemaRef ds:uri="http://schemas.openxmlformats.org/officeDocument/2006/bibliography"/>
   </ds:schemaRefs>

</xml_diff>